<commit_message>
Updated .docx, .ipynb, and .csv files
</commit_message>
<xml_diff>
--- a/ML_model.docx
+++ b/ML_model.docx
@@ -68,13 +68,7 @@
         </w:rPr>
       </w:pPr>
       <w:r>
-        <w:t>Allow</w:t>
-      </w:r>
-      <w:r>
-        <w:t xml:space="preserve"> </w:t>
-      </w:r>
-      <w:r>
-        <w:t>for feature ranking, which we can use in order to eliminate features that have little impact on the output of our model</w:t>
+        <w:t>Allow for feature ranking, which we can use in order to eliminate features that have little impact on the output of our model</w:t>
       </w:r>
     </w:p>
     <w:p>
@@ -192,7 +186,13 @@
         <w:t>The model’s accuracy is</w:t>
       </w:r>
       <w:r>
-        <w:t xml:space="preserve"> 15%</w:t>
+        <w:t xml:space="preserve"> 1</w:t>
+      </w:r>
+      <w:r>
+        <w:t>6</w:t>
+      </w:r>
+      <w:r>
+        <w:t>%</w:t>
       </w:r>
     </w:p>
     <w:p/>

</xml_diff>